<commit_message>
Docs for practice rebuilt
</commit_message>
<xml_diff>
--- a/Docs/Дневник_по_практике_ПММ_42_Янковский.docx
+++ b/Docs/Дневник_по_практике_ПММ_42_Янковский.docx
@@ -974,8 +974,20 @@
                 <w:sz w:val="20"/>
                 <w:szCs w:val="20"/>
               </w:rPr>
-              <w:t>Дата /  Период</w:t>
-            </w:r>
+              <w:t xml:space="preserve">Дата </w:t>
+            </w:r>
+            <w:proofErr w:type="gramStart"/>
+            <w:r>
+              <w:rPr>
+                <w:rFonts w:ascii="Times New Roman" w:hAnsi="Times New Roman"/>
+                <w:b/>
+                <w:color w:val="000000"/>
+                <w:sz w:val="20"/>
+                <w:szCs w:val="20"/>
+              </w:rPr>
+              <w:t>/  Период</w:t>
+            </w:r>
+            <w:proofErr w:type="gramEnd"/>
           </w:p>
         </w:tc>
         <w:tc>
@@ -2000,6 +2012,12 @@
         <w:rPr>
           <w:rFonts w:ascii="Times New Roman" w:hAnsi="Times New Roman"/>
         </w:rPr>
+        <w:t xml:space="preserve">           </w:t>
+      </w:r>
+      <w:r>
+        <w:rPr>
+          <w:rFonts w:ascii="Times New Roman" w:hAnsi="Times New Roman"/>
+        </w:rPr>
         <w:t>Подпись______________</w:t>
       </w:r>
     </w:p>
@@ -2055,6 +2073,7 @@
         </w:rPr>
         <w:t xml:space="preserve"> </w:t>
       </w:r>
+      <w:proofErr w:type="spellStart"/>
       <w:r>
         <w:rPr>
           <w:rFonts w:ascii="Times New Roman" w:hAnsi="Times New Roman"/>
@@ -2062,6 +2081,7 @@
         </w:rPr>
         <w:t>декабря</w:t>
       </w:r>
+      <w:proofErr w:type="spellEnd"/>
       <w:r>
         <w:rPr>
           <w:rFonts w:ascii="Times New Roman" w:hAnsi="Times New Roman"/>
@@ -2124,19 +2144,33 @@
         <w:rPr>
           <w:rFonts w:ascii="Times New Roman" w:hAnsi="Times New Roman"/>
         </w:rPr>
-        <w:t xml:space="preserve">Д.т.н, </w:t>
-      </w:r>
-      <w:r>
-        <w:rPr>
-          <w:rFonts w:ascii="Times New Roman" w:hAnsi="Times New Roman"/>
-        </w:rPr>
-        <w:t>профессор</w:t>
-      </w:r>
-      <w:r>
-        <w:rPr>
-          <w:rFonts w:ascii="Times New Roman" w:hAnsi="Times New Roman"/>
-        </w:rPr>
-        <w:t xml:space="preserve"> кафедры ПМт, Вагин Д. В.</w:t>
+        <w:t>П</w:t>
+      </w:r>
+      <w:r>
+        <w:rPr>
+          <w:rFonts w:ascii="Times New Roman" w:hAnsi="Times New Roman"/>
+        </w:rPr>
+        <w:t>рофессор</w:t>
+      </w:r>
+      <w:r>
+        <w:rPr>
+          <w:rFonts w:ascii="Times New Roman" w:hAnsi="Times New Roman"/>
+        </w:rPr>
+        <w:t xml:space="preserve"> кафедры </w:t>
+      </w:r>
+      <w:proofErr w:type="spellStart"/>
+      <w:r>
+        <w:rPr>
+          <w:rFonts w:ascii="Times New Roman" w:hAnsi="Times New Roman"/>
+        </w:rPr>
+        <w:t>ПМт</w:t>
+      </w:r>
+      <w:proofErr w:type="spellEnd"/>
+      <w:r>
+        <w:rPr>
+          <w:rFonts w:ascii="Times New Roman" w:hAnsi="Times New Roman"/>
+        </w:rPr>
+        <w:t>, Вагин Д. В.</w:t>
       </w:r>
       <w:r>
         <w:rPr>
@@ -2155,6 +2189,15 @@
       <w:pPr>
         <w:spacing w:after="0" w:line="240" w:lineRule="auto"/>
       </w:pPr>
+      <w:r>
+        <w:rPr>
+          <w:rFonts w:ascii="Times New Roman" w:hAnsi="Times New Roman"/>
+          <w:i/>
+          <w:sz w:val="20"/>
+          <w:szCs w:val="20"/>
+        </w:rPr>
+        <w:t xml:space="preserve">             </w:t>
+      </w:r>
       <w:r>
         <w:rPr>
           <w:rFonts w:ascii="Times New Roman" w:hAnsi="Times New Roman"/>

</xml_diff>